<commit_message>
Updated notes with sample paper URLs
</commit_message>
<xml_diff>
--- a/APA7_Notes.docx
+++ b/APA7_Notes.docx
@@ -1,6 +1,6 @@
 
 <file path=word/document.xml><?xml version="1.0" encoding="utf-8"?>
-<w:document xmlns:wpc="http://schemas.microsoft.com/office/word/2010/wordprocessingCanvas" xmlns:cx="http://schemas.microsoft.com/office/drawing/2014/chartex" xmlns:cx1="http://schemas.microsoft.com/office/drawing/2015/9/8/chartex" xmlns:mc="http://schemas.openxmlformats.org/markup-compatibility/2006" xmlns:o="urn:schemas-microsoft-com:office:office" xmlns:r="http://schemas.openxmlformats.org/officeDocument/2006/relationships" xmlns:m="http://schemas.openxmlformats.org/officeDocument/2006/math" xmlns:v="urn:schemas-microsoft-com:vml" xmlns:wp14="http://schemas.microsoft.com/office/word/2010/wordprocessingDrawing" xmlns:wp="http://schemas.openxmlformats.org/drawingml/2006/wordprocessingDrawing" xmlns:w10="urn:schemas-microsoft-com:office:word" xmlns:w="http://schemas.openxmlformats.org/wordprocessingml/2006/main" xmlns:w14="http://schemas.microsoft.com/office/word/2010/wordml" xmlns:w15="http://schemas.microsoft.com/office/word/2012/wordml" xmlns:w16se="http://schemas.microsoft.com/office/word/2015/wordml/symex" xmlns:wpg="http://schemas.microsoft.com/office/word/2010/wordprocessingGroup" xmlns:wpi="http://schemas.microsoft.com/office/word/2010/wordprocessingInk" xmlns:wne="http://schemas.microsoft.com/office/word/2006/wordml" xmlns:wps="http://schemas.microsoft.com/office/word/2010/wordprocessingShape" mc:Ignorable="w14 w15 w16se wp14">
+<w:document xmlns:wpc="http://schemas.microsoft.com/office/word/2010/wordprocessingCanvas" xmlns:cx="http://schemas.microsoft.com/office/drawing/2014/chartex" xmlns:cx1="http://schemas.microsoft.com/office/drawing/2015/9/8/chartex" xmlns:cx2="http://schemas.microsoft.com/office/drawing/2015/10/21/chartex" xmlns:cx3="http://schemas.microsoft.com/office/drawing/2016/5/9/chartex" xmlns:cx4="http://schemas.microsoft.com/office/drawing/2016/5/10/chartex" xmlns:cx5="http://schemas.microsoft.com/office/drawing/2016/5/11/chartex" xmlns:cx6="http://schemas.microsoft.com/office/drawing/2016/5/12/chartex" xmlns:cx7="http://schemas.microsoft.com/office/drawing/2016/5/13/chartex" xmlns:cx8="http://schemas.microsoft.com/office/drawing/2016/5/14/chartex" xmlns:mc="http://schemas.openxmlformats.org/markup-compatibility/2006" xmlns:aink="http://schemas.microsoft.com/office/drawing/2016/ink" xmlns:am3d="http://schemas.microsoft.com/office/drawing/2017/model3d" xmlns:o="urn:schemas-microsoft-com:office:office" xmlns:r="http://schemas.openxmlformats.org/officeDocument/2006/relationships" xmlns:m="http://schemas.openxmlformats.org/officeDocument/2006/math" xmlns:v="urn:schemas-microsoft-com:vml" xmlns:wp14="http://schemas.microsoft.com/office/word/2010/wordprocessingDrawing" xmlns:wp="http://schemas.openxmlformats.org/drawingml/2006/wordprocessingDrawing" xmlns:w10="urn:schemas-microsoft-com:office:word" xmlns:w="http://schemas.openxmlformats.org/wordprocessingml/2006/main" xmlns:w14="http://schemas.microsoft.com/office/word/2010/wordml" xmlns:w15="http://schemas.microsoft.com/office/word/2012/wordml" xmlns:w16cex="http://schemas.microsoft.com/office/word/2018/wordml/cex" xmlns:w16cid="http://schemas.microsoft.com/office/word/2016/wordml/cid" xmlns:w16="http://schemas.microsoft.com/office/word/2018/wordml" xmlns:w16se="http://schemas.microsoft.com/office/word/2015/wordml/symex" xmlns:wpg="http://schemas.microsoft.com/office/word/2010/wordprocessingGroup" xmlns:wpi="http://schemas.microsoft.com/office/word/2010/wordprocessingInk" xmlns:wne="http://schemas.microsoft.com/office/word/2006/wordml" xmlns:wps="http://schemas.microsoft.com/office/word/2010/wordprocessingShape" mc:Ignorable="w14 w15 w16se w16cid w16 w16cex wp14">
   <w:body>
     <w:p>
       <w:r>
@@ -18,14 +18,27 @@
     </w:p>
     <w:p>
       <w:r>
-        <w:t>Chapter 1: Student Papers</w:t>
-      </w:r>
-    </w:p>
-    <w:p>
-      <w:r>
-        <w:t xml:space="preserve">Chapter2: </w:t>
-      </w:r>
-    </w:p>
+        <w:t>Chapter 1: Scholarly Writing and Publishing Principles</w:t>
+      </w:r>
+    </w:p>
+    <w:p>
+      <w:pPr>
+        <w:pStyle w:val="ListParagraph"/>
+        <w:numPr>
+          <w:ilvl w:val="0"/>
+          <w:numId w:val="5"/>
+        </w:numPr>
+      </w:pPr>
+      <w:r>
+        <w:t xml:space="preserve">Student Papers – section 1.10 acknowledges that student papers differ from those being written for publication. </w:t>
+      </w:r>
+    </w:p>
+    <w:p>
+      <w:r>
+        <w:t>Chapter2 – Paper Elements and Formats</w:t>
+      </w:r>
+    </w:p>
+    <w:p/>
     <w:p>
       <w:pPr>
         <w:pStyle w:val="ListParagraph"/>
@@ -35,18 +48,30 @@
         </w:numPr>
       </w:pPr>
       <w:r>
-        <w:t>Student title page</w:t>
-      </w:r>
-    </w:p>
-    <w:p>
-      <w:pPr>
-        <w:pStyle w:val="ListParagraph"/>
-        <w:numPr>
-          <w:ilvl w:val="0"/>
+        <w:t>Section 2.2-3 have information on student paper required elements that include:</w:t>
+      </w:r>
+    </w:p>
+    <w:p>
+      <w:pPr>
+        <w:pStyle w:val="ListParagraph"/>
+        <w:numPr>
+          <w:ilvl w:val="1"/>
           <w:numId w:val="1"/>
         </w:numPr>
       </w:pPr>
       <w:r>
+        <w:t>Student title page – sample included</w:t>
+      </w:r>
+    </w:p>
+    <w:p>
+      <w:pPr>
+        <w:pStyle w:val="ListParagraph"/>
+        <w:numPr>
+          <w:ilvl w:val="1"/>
+          <w:numId w:val="1"/>
+        </w:numPr>
+      </w:pPr>
+      <w:r>
         <w:t>Running header not required for students</w:t>
       </w:r>
     </w:p>
@@ -54,18 +79,103 @@
       <w:pPr>
         <w:pStyle w:val="ListParagraph"/>
         <w:numPr>
-          <w:ilvl w:val="0"/>
+          <w:ilvl w:val="1"/>
           <w:numId w:val="1"/>
         </w:numPr>
       </w:pPr>
       <w:r>
-        <w:t>Student sample paper included</w:t>
-      </w:r>
+        <w:t>Student sample paper included. APA has these posted online:</w:t>
+      </w:r>
+    </w:p>
+    <w:tbl>
+      <w:tblPr>
+        <w:tblStyle w:val="TableGrid"/>
+        <w:tblW w:w="0" w:type="auto"/>
+        <w:tblInd w:w="1440" w:type="dxa"/>
+        <w:tblLook w:val="04A0" w:firstRow="1" w:lastRow="0" w:firstColumn="1" w:lastColumn="0" w:noHBand="0" w:noVBand="1"/>
+      </w:tblPr>
+      <w:tblGrid>
+        <w:gridCol w:w="1795"/>
+        <w:gridCol w:w="6115"/>
+      </w:tblGrid>
+      <w:tr>
+        <w:trPr>
+          <w:trHeight w:val="863"/>
+        </w:trPr>
+        <w:tc>
+          <w:tcPr>
+            <w:tcW w:w="1795" w:type="dxa"/>
+            <w:vAlign w:val="center"/>
+          </w:tcPr>
+          <w:p>
+            <w:r>
+              <w:t>PDF version</w:t>
+            </w:r>
+          </w:p>
+        </w:tc>
+        <w:tc>
+          <w:tcPr>
+            <w:tcW w:w="6115" w:type="dxa"/>
+            <w:vAlign w:val="center"/>
+          </w:tcPr>
+          <w:p>
+            <w:hyperlink r:id="rId6" w:history="1">
+              <w:r>
+                <w:rPr>
+                  <w:rStyle w:val="Hyperlink"/>
+                </w:rPr>
+                <w:t>https://apastyle.apa.org/style-grammar-guidelines/paper-format/student-annotated.pdf</w:t>
+              </w:r>
+            </w:hyperlink>
+          </w:p>
+        </w:tc>
+      </w:tr>
+      <w:tr>
+        <w:trPr>
+          <w:trHeight w:val="890"/>
+        </w:trPr>
+        <w:tc>
+          <w:tcPr>
+            <w:tcW w:w="1795" w:type="dxa"/>
+            <w:vAlign w:val="center"/>
+          </w:tcPr>
+          <w:p>
+            <w:r>
+              <w:t>MS Word version</w:t>
+            </w:r>
+          </w:p>
+        </w:tc>
+        <w:tc>
+          <w:tcPr>
+            <w:tcW w:w="6115" w:type="dxa"/>
+            <w:vAlign w:val="center"/>
+          </w:tcPr>
+          <w:p>
+            <w:hyperlink r:id="rId7" w:history="1">
+              <w:r>
+                <w:rPr>
+                  <w:rStyle w:val="Hyperlink"/>
+                </w:rPr>
+                <w:t>https://apastyle.apa.org/style-grammar-guidelines/paper-format/student-paper.docx</w:t>
+              </w:r>
+            </w:hyperlink>
+            <w:r>
+              <w:t xml:space="preserve"> </w:t>
+            </w:r>
+          </w:p>
+        </w:tc>
+      </w:tr>
+    </w:tbl>
+    <w:p>
+      <w:pPr>
+        <w:pStyle w:val="ListParagraph"/>
+        <w:ind w:left="1440"/>
+      </w:pPr>
     </w:p>
     <w:p/>
     <w:p>
       <w:r>
-        <w:t>Chapter 4</w:t>
+        <w:t>Chapter 4 – Writing Style and Grammar</w:t>
       </w:r>
     </w:p>
     <w:p>
@@ -82,7 +192,7 @@
     </w:p>
     <w:p>
       <w:r>
-        <w:t>Chapter 8</w:t>
+        <w:t>Chapter 8 – Works Credited in the Text</w:t>
       </w:r>
     </w:p>
     <w:p>
@@ -92,17 +202,10 @@
           <w:ilvl w:val="0"/>
           <w:numId w:val="2"/>
         </w:numPr>
-      </w:pPr>
-      <w:r>
-        <w:t xml:space="preserve">In text citations have been simplified. All in-text citations with three or more authors will use </w:t>
-      </w:r>
-      <w:proofErr w:type="gramStart"/>
-      <w:r>
-        <w:t>et</w:t>
-      </w:r>
-      <w:proofErr w:type="gramEnd"/>
-      <w:r>
-        <w:t>. Al.</w:t>
+        <w:ind w:right="1890"/>
+      </w:pPr>
+      <w:r>
+        <w:t xml:space="preserve">In text citations have been simplified. All in-text citations with three or more authors will use et. al. </w:t>
       </w:r>
     </w:p>
     <w:p>
@@ -119,7 +222,7 @@
     </w:p>
     <w:p>
       <w:r>
-        <w:t>Chapter 9</w:t>
+        <w:t>Chapter 9 – Reference List</w:t>
       </w:r>
     </w:p>
     <w:p>
@@ -184,7 +287,7 @@
     </w:p>
     <w:p>
       <w:r>
-        <w:t>Chapter 10</w:t>
+        <w:t>Chapter 10 – Reference Examples</w:t>
       </w:r>
     </w:p>
     <w:p>
@@ -244,6 +347,7 @@
         </w:numPr>
       </w:pPr>
       <w:r>
+        <w:lastRenderedPageBreak/>
         <w:t>Interviews (chapter 10 examples 15 and 95)</w:t>
       </w:r>
     </w:p>
@@ -256,16 +360,23 @@
         </w:numPr>
       </w:pPr>
       <w:r>
-        <w:t>Bb materials or other login-required source chapter 10 ex 102</w:t>
-      </w:r>
-    </w:p>
-    <w:p>
-      <w:pPr>
-        <w:pStyle w:val="ListParagraph"/>
-      </w:pPr>
-      <w:bookmarkStart w:id="0" w:name="_GoBack"/>
-      <w:bookmarkEnd w:id="0"/>
-    </w:p>
+        <w:t xml:space="preserve">Bb materials or </w:t>
+      </w:r>
+      <w:proofErr w:type="gramStart"/>
+      <w:r>
+        <w:t>other</w:t>
+      </w:r>
+      <w:proofErr w:type="gramEnd"/>
+      <w:r>
+        <w:t xml:space="preserve"> login-required source chapter 10 ex 102</w:t>
+      </w:r>
+    </w:p>
+    <w:p>
+      <w:pPr>
+        <w:pStyle w:val="ListParagraph"/>
+      </w:pPr>
+    </w:p>
+    <w:p/>
     <w:sectPr>
       <w:pgSz w:w="12240" w:h="15840"/>
       <w:pgMar w:top="1440" w:right="1440" w:bottom="1440" w:left="1440" w:header="720" w:footer="720" w:gutter="0"/>
@@ -277,7 +388,7 @@
 </file>
 
 <file path=word/numbering.xml><?xml version="1.0" encoding="utf-8"?>
-<w:numbering xmlns:wpc="http://schemas.microsoft.com/office/word/2010/wordprocessingCanvas" xmlns:cx="http://schemas.microsoft.com/office/drawing/2014/chartex" xmlns:cx1="http://schemas.microsoft.com/office/drawing/2015/9/8/chartex" xmlns:mc="http://schemas.openxmlformats.org/markup-compatibility/2006" xmlns:o="urn:schemas-microsoft-com:office:office" xmlns:r="http://schemas.openxmlformats.org/officeDocument/2006/relationships" xmlns:m="http://schemas.openxmlformats.org/officeDocument/2006/math" xmlns:v="urn:schemas-microsoft-com:vml" xmlns:wp14="http://schemas.microsoft.com/office/word/2010/wordprocessingDrawing" xmlns:wp="http://schemas.openxmlformats.org/drawingml/2006/wordprocessingDrawing" xmlns:w10="urn:schemas-microsoft-com:office:word" xmlns:w="http://schemas.openxmlformats.org/wordprocessingml/2006/main" xmlns:w14="http://schemas.microsoft.com/office/word/2010/wordml" xmlns:w15="http://schemas.microsoft.com/office/word/2012/wordml" xmlns:w16se="http://schemas.microsoft.com/office/word/2015/wordml/symex" xmlns:wpg="http://schemas.microsoft.com/office/word/2010/wordprocessingGroup" xmlns:wpi="http://schemas.microsoft.com/office/word/2010/wordprocessingInk" xmlns:wne="http://schemas.microsoft.com/office/word/2006/wordml" xmlns:wps="http://schemas.microsoft.com/office/word/2010/wordprocessingShape" mc:Ignorable="w14 w15 w16se wp14">
+<w:numbering xmlns:wpc="http://schemas.microsoft.com/office/word/2010/wordprocessingCanvas" xmlns:cx="http://schemas.microsoft.com/office/drawing/2014/chartex" xmlns:cx1="http://schemas.microsoft.com/office/drawing/2015/9/8/chartex" xmlns:cx2="http://schemas.microsoft.com/office/drawing/2015/10/21/chartex" xmlns:cx3="http://schemas.microsoft.com/office/drawing/2016/5/9/chartex" xmlns:cx4="http://schemas.microsoft.com/office/drawing/2016/5/10/chartex" xmlns:cx5="http://schemas.microsoft.com/office/drawing/2016/5/11/chartex" xmlns:cx6="http://schemas.microsoft.com/office/drawing/2016/5/12/chartex" xmlns:cx7="http://schemas.microsoft.com/office/drawing/2016/5/13/chartex" xmlns:cx8="http://schemas.microsoft.com/office/drawing/2016/5/14/chartex" xmlns:mc="http://schemas.openxmlformats.org/markup-compatibility/2006" xmlns:aink="http://schemas.microsoft.com/office/drawing/2016/ink" xmlns:am3d="http://schemas.microsoft.com/office/drawing/2017/model3d" xmlns:o="urn:schemas-microsoft-com:office:office" xmlns:r="http://schemas.openxmlformats.org/officeDocument/2006/relationships" xmlns:m="http://schemas.openxmlformats.org/officeDocument/2006/math" xmlns:v="urn:schemas-microsoft-com:vml" xmlns:wp14="http://schemas.microsoft.com/office/word/2010/wordprocessingDrawing" xmlns:wp="http://schemas.openxmlformats.org/drawingml/2006/wordprocessingDrawing" xmlns:w10="urn:schemas-microsoft-com:office:word" xmlns:w="http://schemas.openxmlformats.org/wordprocessingml/2006/main" xmlns:w14="http://schemas.microsoft.com/office/word/2010/wordml" xmlns:w15="http://schemas.microsoft.com/office/word/2012/wordml" xmlns:w16cex="http://schemas.microsoft.com/office/word/2018/wordml/cex" xmlns:w16cid="http://schemas.microsoft.com/office/word/2016/wordml/cid" xmlns:w16="http://schemas.microsoft.com/office/word/2018/wordml" xmlns:w16se="http://schemas.microsoft.com/office/word/2015/wordml/symex" xmlns:wpg="http://schemas.microsoft.com/office/word/2010/wordprocessingGroup" xmlns:wpi="http://schemas.microsoft.com/office/word/2010/wordprocessingInk" xmlns:wne="http://schemas.microsoft.com/office/word/2006/wordml" xmlns:wps="http://schemas.microsoft.com/office/word/2010/wordprocessingShape" mc:Ignorable="w14 w15 w16se w16cid w16 w16cex wp14">
   <w:abstractNum w:abstractNumId="0" w15:restartNumberingAfterBreak="0">
     <w:nsid w:val="19AF7B06"/>
     <w:multiLevelType w:val="hybridMultilevel"/>
@@ -505,6 +616,119 @@
     </w:lvl>
   </w:abstractNum>
   <w:abstractNum w:abstractNumId="2" w15:restartNumberingAfterBreak="0">
+    <w:nsid w:val="616E0087"/>
+    <w:multiLevelType w:val="hybridMultilevel"/>
+    <w:tmpl w:val="E452C972"/>
+    <w:lvl w:ilvl="0" w:tplc="04090001">
+      <w:start w:val="1"/>
+      <w:numFmt w:val="bullet"/>
+      <w:lvlText w:val=""/>
+      <w:lvlJc w:val="left"/>
+      <w:pPr>
+        <w:ind w:left="720" w:hanging="360"/>
+      </w:pPr>
+      <w:rPr>
+        <w:rFonts w:ascii="Symbol" w:hAnsi="Symbol" w:hint="default"/>
+      </w:rPr>
+    </w:lvl>
+    <w:lvl w:ilvl="1" w:tplc="04090003" w:tentative="1">
+      <w:start w:val="1"/>
+      <w:numFmt w:val="bullet"/>
+      <w:lvlText w:val="o"/>
+      <w:lvlJc w:val="left"/>
+      <w:pPr>
+        <w:ind w:left="1440" w:hanging="360"/>
+      </w:pPr>
+      <w:rPr>
+        <w:rFonts w:ascii="Courier New" w:hAnsi="Courier New" w:cs="Courier New" w:hint="default"/>
+      </w:rPr>
+    </w:lvl>
+    <w:lvl w:ilvl="2" w:tplc="04090005" w:tentative="1">
+      <w:start w:val="1"/>
+      <w:numFmt w:val="bullet"/>
+      <w:lvlText w:val=""/>
+      <w:lvlJc w:val="left"/>
+      <w:pPr>
+        <w:ind w:left="2160" w:hanging="360"/>
+      </w:pPr>
+      <w:rPr>
+        <w:rFonts w:ascii="Wingdings" w:hAnsi="Wingdings" w:hint="default"/>
+      </w:rPr>
+    </w:lvl>
+    <w:lvl w:ilvl="3" w:tplc="04090001" w:tentative="1">
+      <w:start w:val="1"/>
+      <w:numFmt w:val="bullet"/>
+      <w:lvlText w:val=""/>
+      <w:lvlJc w:val="left"/>
+      <w:pPr>
+        <w:ind w:left="2880" w:hanging="360"/>
+      </w:pPr>
+      <w:rPr>
+        <w:rFonts w:ascii="Symbol" w:hAnsi="Symbol" w:hint="default"/>
+      </w:rPr>
+    </w:lvl>
+    <w:lvl w:ilvl="4" w:tplc="04090003" w:tentative="1">
+      <w:start w:val="1"/>
+      <w:numFmt w:val="bullet"/>
+      <w:lvlText w:val="o"/>
+      <w:lvlJc w:val="left"/>
+      <w:pPr>
+        <w:ind w:left="3600" w:hanging="360"/>
+      </w:pPr>
+      <w:rPr>
+        <w:rFonts w:ascii="Courier New" w:hAnsi="Courier New" w:cs="Courier New" w:hint="default"/>
+      </w:rPr>
+    </w:lvl>
+    <w:lvl w:ilvl="5" w:tplc="04090005" w:tentative="1">
+      <w:start w:val="1"/>
+      <w:numFmt w:val="bullet"/>
+      <w:lvlText w:val=""/>
+      <w:lvlJc w:val="left"/>
+      <w:pPr>
+        <w:ind w:left="4320" w:hanging="360"/>
+      </w:pPr>
+      <w:rPr>
+        <w:rFonts w:ascii="Wingdings" w:hAnsi="Wingdings" w:hint="default"/>
+      </w:rPr>
+    </w:lvl>
+    <w:lvl w:ilvl="6" w:tplc="04090001" w:tentative="1">
+      <w:start w:val="1"/>
+      <w:numFmt w:val="bullet"/>
+      <w:lvlText w:val=""/>
+      <w:lvlJc w:val="left"/>
+      <w:pPr>
+        <w:ind w:left="5040" w:hanging="360"/>
+      </w:pPr>
+      <w:rPr>
+        <w:rFonts w:ascii="Symbol" w:hAnsi="Symbol" w:hint="default"/>
+      </w:rPr>
+    </w:lvl>
+    <w:lvl w:ilvl="7" w:tplc="04090003" w:tentative="1">
+      <w:start w:val="1"/>
+      <w:numFmt w:val="bullet"/>
+      <w:lvlText w:val="o"/>
+      <w:lvlJc w:val="left"/>
+      <w:pPr>
+        <w:ind w:left="5760" w:hanging="360"/>
+      </w:pPr>
+      <w:rPr>
+        <w:rFonts w:ascii="Courier New" w:hAnsi="Courier New" w:cs="Courier New" w:hint="default"/>
+      </w:rPr>
+    </w:lvl>
+    <w:lvl w:ilvl="8" w:tplc="04090005" w:tentative="1">
+      <w:start w:val="1"/>
+      <w:numFmt w:val="bullet"/>
+      <w:lvlText w:val=""/>
+      <w:lvlJc w:val="left"/>
+      <w:pPr>
+        <w:ind w:left="6480" w:hanging="360"/>
+      </w:pPr>
+      <w:rPr>
+        <w:rFonts w:ascii="Wingdings" w:hAnsi="Wingdings" w:hint="default"/>
+      </w:rPr>
+    </w:lvl>
+  </w:abstractNum>
+  <w:abstractNum w:abstractNumId="3" w15:restartNumberingAfterBreak="0">
     <w:nsid w:val="759C45EE"/>
     <w:multiLevelType w:val="hybridMultilevel"/>
     <w:tmpl w:val="4B64AC38"/>
@@ -617,7 +841,7 @@
       </w:rPr>
     </w:lvl>
   </w:abstractNum>
-  <w:abstractNum w:abstractNumId="3" w15:restartNumberingAfterBreak="0">
+  <w:abstractNum w:abstractNumId="4" w15:restartNumberingAfterBreak="0">
     <w:nsid w:val="7DD76BC8"/>
     <w:multiLevelType w:val="hybridMultilevel"/>
     <w:tmpl w:val="4D2AB930"/>
@@ -633,7 +857,7 @@
         <w:rFonts w:ascii="Symbol" w:hAnsi="Symbol" w:hint="default"/>
       </w:rPr>
     </w:lvl>
-    <w:lvl w:ilvl="1" w:tplc="04090003" w:tentative="1">
+    <w:lvl w:ilvl="1" w:tplc="04090003">
       <w:start w:val="1"/>
       <w:numFmt w:val="bullet"/>
       <w:lvlText w:val="o"/>
@@ -731,10 +955,10 @@
     </w:lvl>
   </w:abstractNum>
   <w:num w:numId="1">
-    <w:abstractNumId w:val="3"/>
+    <w:abstractNumId w:val="4"/>
   </w:num>
   <w:num w:numId="2">
-    <w:abstractNumId w:val="2"/>
+    <w:abstractNumId w:val="3"/>
   </w:num>
   <w:num w:numId="3">
     <w:abstractNumId w:val="1"/>
@@ -742,11 +966,14 @@
   <w:num w:numId="4">
     <w:abstractNumId w:val="0"/>
   </w:num>
+  <w:num w:numId="5">
+    <w:abstractNumId w:val="2"/>
+  </w:num>
 </w:numbering>
 </file>
 
 <file path=word/styles.xml><?xml version="1.0" encoding="utf-8"?>
-<w:styles xmlns:mc="http://schemas.openxmlformats.org/markup-compatibility/2006" xmlns:r="http://schemas.openxmlformats.org/officeDocument/2006/relationships" xmlns:w="http://schemas.openxmlformats.org/wordprocessingml/2006/main" xmlns:w14="http://schemas.microsoft.com/office/word/2010/wordml" xmlns:w15="http://schemas.microsoft.com/office/word/2012/wordml" xmlns:w16se="http://schemas.microsoft.com/office/word/2015/wordml/symex" mc:Ignorable="w14 w15 w16se">
+<w:styles xmlns:mc="http://schemas.openxmlformats.org/markup-compatibility/2006" xmlns:r="http://schemas.openxmlformats.org/officeDocument/2006/relationships" xmlns:w="http://schemas.openxmlformats.org/wordprocessingml/2006/main" xmlns:w14="http://schemas.microsoft.com/office/word/2010/wordml" xmlns:w15="http://schemas.microsoft.com/office/word/2012/wordml" xmlns:w16cex="http://schemas.microsoft.com/office/word/2018/wordml/cex" xmlns:w16cid="http://schemas.microsoft.com/office/word/2016/wordml/cid" xmlns:w16="http://schemas.microsoft.com/office/word/2018/wordml" xmlns:w16se="http://schemas.microsoft.com/office/word/2015/wordml/symex" mc:Ignorable="w14 w15 w16se w16cid w16 w16cex">
   <w:docDefaults>
     <w:rPrDefault>
       <w:rPr>
@@ -762,7 +989,7 @@
       </w:pPr>
     </w:pPrDefault>
   </w:docDefaults>
-  <w:latentStyles w:defLockedState="0" w:defUIPriority="99" w:defSemiHidden="0" w:defUnhideWhenUsed="0" w:defQFormat="0" w:count="371">
+  <w:latentStyles w:defLockedState="0" w:defUIPriority="99" w:defSemiHidden="0" w:defUnhideWhenUsed="0" w:defQFormat="0" w:count="376">
     <w:lsdException w:name="Normal" w:uiPriority="0" w:qFormat="1"/>
     <w:lsdException w:name="heading 1" w:uiPriority="9" w:qFormat="1"/>
     <w:lsdException w:name="heading 2" w:semiHidden="1" w:uiPriority="9" w:unhideWhenUsed="1" w:qFormat="1"/>
@@ -868,7 +1095,6 @@
     <w:lsdException w:name="HTML Sample" w:semiHidden="1" w:unhideWhenUsed="1"/>
     <w:lsdException w:name="HTML Typewriter" w:semiHidden="1" w:unhideWhenUsed="1"/>
     <w:lsdException w:name="HTML Variable" w:semiHidden="1" w:unhideWhenUsed="1"/>
-    <w:lsdException w:name="Normal Table" w:semiHidden="1" w:unhideWhenUsed="1"/>
     <w:lsdException w:name="annotation subject" w:semiHidden="1" w:unhideWhenUsed="1"/>
     <w:lsdException w:name="No List" w:semiHidden="1" w:unhideWhenUsed="1"/>
     <w:lsdException w:name="Outline List 1" w:semiHidden="1" w:unhideWhenUsed="1"/>
@@ -911,11 +1137,8 @@
     <w:lsdException w:name="Table Contemporary" w:semiHidden="1" w:unhideWhenUsed="1"/>
     <w:lsdException w:name="Table Elegant" w:semiHidden="1" w:unhideWhenUsed="1"/>
     <w:lsdException w:name="Table Professional" w:semiHidden="1" w:unhideWhenUsed="1"/>
-    <w:lsdException w:name="Table Subtle 1" w:semiHidden="1" w:unhideWhenUsed="1"/>
     <w:lsdException w:name="Table Subtle 2" w:semiHidden="1" w:unhideWhenUsed="1"/>
     <w:lsdException w:name="Table Web 1" w:semiHidden="1" w:unhideWhenUsed="1"/>
-    <w:lsdException w:name="Table Web 2" w:semiHidden="1" w:unhideWhenUsed="1"/>
-    <w:lsdException w:name="Table Web 3" w:semiHidden="1" w:unhideWhenUsed="1"/>
     <w:lsdException w:name="Balloon Text" w:semiHidden="1" w:unhideWhenUsed="1"/>
     <w:lsdException w:name="Table Grid" w:uiPriority="39"/>
     <w:lsdException w:name="Table Theme" w:semiHidden="1" w:unhideWhenUsed="1"/>
@@ -1134,10 +1357,16 @@
     <w:lsdException w:name="List Table 5 Dark Accent 6" w:uiPriority="50"/>
     <w:lsdException w:name="List Table 6 Colorful Accent 6" w:uiPriority="51"/>
     <w:lsdException w:name="List Table 7 Colorful Accent 6" w:uiPriority="52"/>
+    <w:lsdException w:name="Mention" w:semiHidden="1" w:unhideWhenUsed="1"/>
+    <w:lsdException w:name="Smart Hyperlink" w:semiHidden="1" w:unhideWhenUsed="1"/>
+    <w:lsdException w:name="Hashtag" w:semiHidden="1" w:unhideWhenUsed="1"/>
+    <w:lsdException w:name="Unresolved Mention" w:semiHidden="1" w:unhideWhenUsed="1"/>
+    <w:lsdException w:name="Smart Link" w:semiHidden="1" w:unhideWhenUsed="1"/>
   </w:latentStyles>
   <w:style w:type="paragraph" w:default="1" w:styleId="Normal">
     <w:name w:val="Normal"/>
     <w:qFormat/>
+    <w:rsid w:val="00CE4F73"/>
   </w:style>
   <w:style w:type="character" w:default="1" w:styleId="DefaultParagraphFont">
     <w:name w:val="Default Paragraph Font"/>
@@ -1176,6 +1405,36 @@
       <w:ind w:left="720"/>
       <w:contextualSpacing/>
     </w:pPr>
+  </w:style>
+  <w:style w:type="character" w:styleId="Hyperlink">
+    <w:name w:val="Hyperlink"/>
+    <w:basedOn w:val="DefaultParagraphFont"/>
+    <w:uiPriority w:val="99"/>
+    <w:unhideWhenUsed/>
+    <w:rsid w:val="00CE4F73"/>
+    <w:rPr>
+      <w:color w:val="0563C1" w:themeColor="hyperlink"/>
+      <w:u w:val="single"/>
+    </w:rPr>
+  </w:style>
+  <w:style w:type="table" w:styleId="TableGrid">
+    <w:name w:val="Table Grid"/>
+    <w:basedOn w:val="TableNormal"/>
+    <w:uiPriority w:val="39"/>
+    <w:rsid w:val="00CE4F73"/>
+    <w:pPr>
+      <w:spacing w:after="0" w:line="240" w:lineRule="auto"/>
+    </w:pPr>
+    <w:tblPr>
+      <w:tblBorders>
+        <w:top w:val="single" w:sz="4" w:space="0" w:color="auto"/>
+        <w:left w:val="single" w:sz="4" w:space="0" w:color="auto"/>
+        <w:bottom w:val="single" w:sz="4" w:space="0" w:color="auto"/>
+        <w:right w:val="single" w:sz="4" w:space="0" w:color="auto"/>
+        <w:insideH w:val="single" w:sz="4" w:space="0" w:color="auto"/>
+        <w:insideV w:val="single" w:sz="4" w:space="0" w:color="auto"/>
+      </w:tblBorders>
+    </w:tblPr>
   </w:style>
 </w:styles>
 </file>

</xml_diff>